<commit_message>
Aula 10 - JavaScript
</commit_message>
<xml_diff>
--- a/JavaScript - Curso em vídeo/Notas.docx
+++ b/JavaScript - Curso em vídeo/Notas.docx
@@ -26,16 +26,1581 @@
         </w:rPr>
         <w:t>10</w:t>
       </w:r>
+    </w:p>
+    <w:p>
+      <w:r>
+        <w:t>Eventos</w:t>
+      </w:r>
+      <w:r>
+        <w:t xml:space="preserve"> de mouse</w:t>
+      </w:r>
+      <w:r>
+        <w:t xml:space="preserve">: </w:t>
+      </w:r>
+      <w:r>
+        <w:t>elemento div e outros</w:t>
+      </w:r>
+    </w:p>
+    <w:p>
+      <w:r>
+        <w:t>Mouseenter – quando o mouse entra na div</w:t>
+      </w:r>
+    </w:p>
+    <w:p>
+      <w:r>
+        <w:t>Mousemove – quando o mouse se move dentro da div</w:t>
+      </w:r>
+    </w:p>
+    <w:p>
+      <w:r>
+        <w:t>Mousedown – quando aperta o botão do mouse</w:t>
+      </w:r>
+    </w:p>
+    <w:p>
+      <w:r>
+        <w:t>Mouseup – quando desaperta o botão do mouse</w:t>
+      </w:r>
+    </w:p>
+    <w:p>
+      <w:r>
+        <w:t>Click – quando dá um click rápido dentro da div</w:t>
+      </w:r>
+    </w:p>
+    <w:p>
+      <w:r>
+        <w:t>Mouseout – quando saí da div</w:t>
+      </w:r>
+    </w:p>
+    <w:p/>
+    <w:p>
+      <w:pPr>
+        <w:rPr>
+          <w:b/>
+          <w:bCs/>
+        </w:rPr>
+      </w:pPr>
+      <w:r>
+        <w:rPr>
+          <w:b/>
+          <w:bCs/>
+        </w:rPr>
+        <w:t xml:space="preserve">Exemplos com </w:t>
+      </w:r>
+      <w:r>
+        <w:rPr>
+          <w:b/>
+          <w:bCs/>
+        </w:rPr>
+        <w:t>eventos de mouse:</w:t>
+      </w:r>
+    </w:p>
+    <w:p>
+      <w:pPr>
+        <w:shd w:val="clear" w:color="auto" w:fill="1E1E1E"/>
+        <w:spacing w:after="0" w:line="285" w:lineRule="atLeast"/>
+        <w:rPr>
+          <w:rFonts w:ascii="Consolas" w:eastAsia="Times New Roman" w:hAnsi="Consolas" w:cs="Times New Roman"/>
+          <w:color w:val="D4D4D4"/>
+          <w:sz w:val="21"/>
+          <w:szCs w:val="21"/>
+          <w:lang w:eastAsia="pt-BR"/>
+        </w:rPr>
+      </w:pPr>
+      <w:r>
+        <w:rPr>
+          <w:rFonts w:ascii="Consolas" w:eastAsia="Times New Roman" w:hAnsi="Consolas" w:cs="Times New Roman"/>
+          <w:color w:val="808080"/>
+          <w:sz w:val="21"/>
+          <w:szCs w:val="21"/>
+          <w:lang w:eastAsia="pt-BR"/>
+        </w:rPr>
+        <w:t>&lt;</w:t>
+      </w:r>
+      <w:r>
+        <w:rPr>
+          <w:rFonts w:ascii="Consolas" w:eastAsia="Times New Roman" w:hAnsi="Consolas" w:cs="Times New Roman"/>
+          <w:color w:val="569CD6"/>
+          <w:sz w:val="21"/>
+          <w:szCs w:val="21"/>
+          <w:lang w:eastAsia="pt-BR"/>
+        </w:rPr>
+        <w:t>body</w:t>
+      </w:r>
+      <w:r>
+        <w:rPr>
+          <w:rFonts w:ascii="Consolas" w:eastAsia="Times New Roman" w:hAnsi="Consolas" w:cs="Times New Roman"/>
+          <w:color w:val="808080"/>
+          <w:sz w:val="21"/>
+          <w:szCs w:val="21"/>
+          <w:lang w:eastAsia="pt-BR"/>
+        </w:rPr>
+        <w:t>&gt;</w:t>
+      </w:r>
+    </w:p>
+    <w:p>
+      <w:pPr>
+        <w:shd w:val="clear" w:color="auto" w:fill="1E1E1E"/>
+        <w:spacing w:after="0" w:line="285" w:lineRule="atLeast"/>
+        <w:rPr>
+          <w:rFonts w:ascii="Consolas" w:eastAsia="Times New Roman" w:hAnsi="Consolas" w:cs="Times New Roman"/>
+          <w:color w:val="D4D4D4"/>
+          <w:sz w:val="21"/>
+          <w:szCs w:val="21"/>
+          <w:lang w:eastAsia="pt-BR"/>
+        </w:rPr>
+      </w:pPr>
+      <w:r>
+        <w:rPr>
+          <w:rFonts w:ascii="Consolas" w:eastAsia="Times New Roman" w:hAnsi="Consolas" w:cs="Times New Roman"/>
+          <w:color w:val="D4D4D4"/>
+          <w:sz w:val="21"/>
+          <w:szCs w:val="21"/>
+          <w:lang w:eastAsia="pt-BR"/>
+        </w:rPr>
+        <w:t>    </w:t>
+      </w:r>
+      <w:r>
+        <w:rPr>
+          <w:rFonts w:ascii="Consolas" w:eastAsia="Times New Roman" w:hAnsi="Consolas" w:cs="Times New Roman"/>
+          <w:color w:val="808080"/>
+          <w:sz w:val="21"/>
+          <w:szCs w:val="21"/>
+          <w:lang w:eastAsia="pt-BR"/>
+        </w:rPr>
+        <w:t>&lt;</w:t>
+      </w:r>
+      <w:r>
+        <w:rPr>
+          <w:rFonts w:ascii="Consolas" w:eastAsia="Times New Roman" w:hAnsi="Consolas" w:cs="Times New Roman"/>
+          <w:color w:val="569CD6"/>
+          <w:sz w:val="21"/>
+          <w:szCs w:val="21"/>
+          <w:lang w:eastAsia="pt-BR"/>
+        </w:rPr>
+        <w:t>div</w:t>
+      </w:r>
+      <w:r>
+        <w:rPr>
+          <w:rFonts w:ascii="Consolas" w:eastAsia="Times New Roman" w:hAnsi="Consolas" w:cs="Times New Roman"/>
+          <w:color w:val="D4D4D4"/>
+          <w:sz w:val="21"/>
+          <w:szCs w:val="21"/>
+          <w:lang w:eastAsia="pt-BR"/>
+        </w:rPr>
+        <w:t> </w:t>
+      </w:r>
+      <w:r>
+        <w:rPr>
+          <w:rFonts w:ascii="Consolas" w:eastAsia="Times New Roman" w:hAnsi="Consolas" w:cs="Times New Roman"/>
+          <w:color w:val="9CDCFE"/>
+          <w:sz w:val="21"/>
+          <w:szCs w:val="21"/>
+          <w:lang w:eastAsia="pt-BR"/>
+        </w:rPr>
+        <w:t>id</w:t>
+      </w:r>
+      <w:r>
+        <w:rPr>
+          <w:rFonts w:ascii="Consolas" w:eastAsia="Times New Roman" w:hAnsi="Consolas" w:cs="Times New Roman"/>
+          <w:color w:val="D4D4D4"/>
+          <w:sz w:val="21"/>
+          <w:szCs w:val="21"/>
+          <w:lang w:eastAsia="pt-BR"/>
+        </w:rPr>
+        <w:t>=</w:t>
+      </w:r>
+      <w:r>
+        <w:rPr>
+          <w:rFonts w:ascii="Consolas" w:eastAsia="Times New Roman" w:hAnsi="Consolas" w:cs="Times New Roman"/>
+          <w:color w:val="CE9178"/>
+          <w:sz w:val="21"/>
+          <w:szCs w:val="21"/>
+          <w:lang w:eastAsia="pt-BR"/>
+        </w:rPr>
+        <w:t>"area"</w:t>
+      </w:r>
+      <w:r>
+        <w:rPr>
+          <w:rFonts w:ascii="Consolas" w:eastAsia="Times New Roman" w:hAnsi="Consolas" w:cs="Times New Roman"/>
+          <w:color w:val="D4D4D4"/>
+          <w:sz w:val="21"/>
+          <w:szCs w:val="21"/>
+          <w:lang w:eastAsia="pt-BR"/>
+        </w:rPr>
+        <w:t> </w:t>
+      </w:r>
+      <w:r>
+        <w:rPr>
+          <w:rFonts w:ascii="Consolas" w:eastAsia="Times New Roman" w:hAnsi="Consolas" w:cs="Times New Roman"/>
+          <w:color w:val="9CDCFE"/>
+          <w:sz w:val="21"/>
+          <w:szCs w:val="21"/>
+          <w:lang w:eastAsia="pt-BR"/>
+        </w:rPr>
+        <w:t>onclick</w:t>
+      </w:r>
+      <w:r>
+        <w:rPr>
+          <w:rFonts w:ascii="Consolas" w:eastAsia="Times New Roman" w:hAnsi="Consolas" w:cs="Times New Roman"/>
+          <w:color w:val="D4D4D4"/>
+          <w:sz w:val="21"/>
+          <w:szCs w:val="21"/>
+          <w:lang w:eastAsia="pt-BR"/>
+        </w:rPr>
+        <w:t>=</w:t>
+      </w:r>
+      <w:r>
+        <w:rPr>
+          <w:rFonts w:ascii="Consolas" w:eastAsia="Times New Roman" w:hAnsi="Consolas" w:cs="Times New Roman"/>
+          <w:color w:val="CE9178"/>
+          <w:sz w:val="21"/>
+          <w:szCs w:val="21"/>
+          <w:lang w:eastAsia="pt-BR"/>
+        </w:rPr>
+        <w:t>"</w:t>
+      </w:r>
+      <w:r>
+        <w:rPr>
+          <w:rFonts w:ascii="Consolas" w:eastAsia="Times New Roman" w:hAnsi="Consolas" w:cs="Times New Roman"/>
+          <w:color w:val="DCDCAA"/>
+          <w:sz w:val="21"/>
+          <w:szCs w:val="21"/>
+          <w:lang w:eastAsia="pt-BR"/>
+        </w:rPr>
+        <w:t>clicar</w:t>
+      </w:r>
+      <w:r>
+        <w:rPr>
+          <w:rFonts w:ascii="Consolas" w:eastAsia="Times New Roman" w:hAnsi="Consolas" w:cs="Times New Roman"/>
+          <w:color w:val="CE9178"/>
+          <w:sz w:val="21"/>
+          <w:szCs w:val="21"/>
+          <w:lang w:eastAsia="pt-BR"/>
+        </w:rPr>
+        <w:t>()"</w:t>
+      </w:r>
+      <w:r>
+        <w:rPr>
+          <w:rFonts w:ascii="Consolas" w:eastAsia="Times New Roman" w:hAnsi="Consolas" w:cs="Times New Roman"/>
+          <w:color w:val="D4D4D4"/>
+          <w:sz w:val="21"/>
+          <w:szCs w:val="21"/>
+          <w:lang w:eastAsia="pt-BR"/>
+        </w:rPr>
+        <w:t> </w:t>
+      </w:r>
+      <w:r>
+        <w:rPr>
+          <w:rFonts w:ascii="Consolas" w:eastAsia="Times New Roman" w:hAnsi="Consolas" w:cs="Times New Roman"/>
+          <w:color w:val="9CDCFE"/>
+          <w:sz w:val="21"/>
+          <w:szCs w:val="21"/>
+          <w:lang w:eastAsia="pt-BR"/>
+        </w:rPr>
+        <w:t>onmouseover</w:t>
+      </w:r>
+      <w:r>
+        <w:rPr>
+          <w:rFonts w:ascii="Consolas" w:eastAsia="Times New Roman" w:hAnsi="Consolas" w:cs="Times New Roman"/>
+          <w:color w:val="D4D4D4"/>
+          <w:sz w:val="21"/>
+          <w:szCs w:val="21"/>
+          <w:lang w:eastAsia="pt-BR"/>
+        </w:rPr>
+        <w:t>=</w:t>
+      </w:r>
+      <w:r>
+        <w:rPr>
+          <w:rFonts w:ascii="Consolas" w:eastAsia="Times New Roman" w:hAnsi="Consolas" w:cs="Times New Roman"/>
+          <w:color w:val="CE9178"/>
+          <w:sz w:val="21"/>
+          <w:szCs w:val="21"/>
+          <w:lang w:eastAsia="pt-BR"/>
+        </w:rPr>
+        <w:t>"</w:t>
+      </w:r>
+      <w:r>
+        <w:rPr>
+          <w:rFonts w:ascii="Consolas" w:eastAsia="Times New Roman" w:hAnsi="Consolas" w:cs="Times New Roman"/>
+          <w:color w:val="DCDCAA"/>
+          <w:sz w:val="21"/>
+          <w:szCs w:val="21"/>
+          <w:lang w:eastAsia="pt-BR"/>
+        </w:rPr>
+        <w:t>entrar</w:t>
+      </w:r>
+      <w:r>
+        <w:rPr>
+          <w:rFonts w:ascii="Consolas" w:eastAsia="Times New Roman" w:hAnsi="Consolas" w:cs="Times New Roman"/>
+          <w:color w:val="CE9178"/>
+          <w:sz w:val="21"/>
+          <w:szCs w:val="21"/>
+          <w:lang w:eastAsia="pt-BR"/>
+        </w:rPr>
+        <w:t>()"</w:t>
+      </w:r>
+      <w:r>
+        <w:rPr>
+          <w:rFonts w:ascii="Consolas" w:eastAsia="Times New Roman" w:hAnsi="Consolas" w:cs="Times New Roman"/>
+          <w:color w:val="D4D4D4"/>
+          <w:sz w:val="21"/>
+          <w:szCs w:val="21"/>
+          <w:lang w:eastAsia="pt-BR"/>
+        </w:rPr>
+        <w:t> </w:t>
+      </w:r>
+      <w:r>
+        <w:rPr>
+          <w:rFonts w:ascii="Consolas" w:eastAsia="Times New Roman" w:hAnsi="Consolas" w:cs="Times New Roman"/>
+          <w:color w:val="9CDCFE"/>
+          <w:sz w:val="21"/>
+          <w:szCs w:val="21"/>
+          <w:lang w:eastAsia="pt-BR"/>
+        </w:rPr>
+        <w:t>onmouseout</w:t>
+      </w:r>
+      <w:r>
+        <w:rPr>
+          <w:rFonts w:ascii="Consolas" w:eastAsia="Times New Roman" w:hAnsi="Consolas" w:cs="Times New Roman"/>
+          <w:color w:val="D4D4D4"/>
+          <w:sz w:val="21"/>
+          <w:szCs w:val="21"/>
+          <w:lang w:eastAsia="pt-BR"/>
+        </w:rPr>
+        <w:t>=</w:t>
+      </w:r>
+      <w:r>
+        <w:rPr>
+          <w:rFonts w:ascii="Consolas" w:eastAsia="Times New Roman" w:hAnsi="Consolas" w:cs="Times New Roman"/>
+          <w:color w:val="CE9178"/>
+          <w:sz w:val="21"/>
+          <w:szCs w:val="21"/>
+          <w:lang w:eastAsia="pt-BR"/>
+        </w:rPr>
+        <w:t>"</w:t>
+      </w:r>
+      <w:r>
+        <w:rPr>
+          <w:rFonts w:ascii="Consolas" w:eastAsia="Times New Roman" w:hAnsi="Consolas" w:cs="Times New Roman"/>
+          <w:color w:val="DCDCAA"/>
+          <w:sz w:val="21"/>
+          <w:szCs w:val="21"/>
+          <w:lang w:eastAsia="pt-BR"/>
+        </w:rPr>
+        <w:t>sair</w:t>
+      </w:r>
+      <w:r>
+        <w:rPr>
+          <w:rFonts w:ascii="Consolas" w:eastAsia="Times New Roman" w:hAnsi="Consolas" w:cs="Times New Roman"/>
+          <w:color w:val="CE9178"/>
+          <w:sz w:val="21"/>
+          <w:szCs w:val="21"/>
+          <w:lang w:eastAsia="pt-BR"/>
+        </w:rPr>
+        <w:t>()"</w:t>
+      </w:r>
+      <w:r>
+        <w:rPr>
+          <w:rFonts w:ascii="Consolas" w:eastAsia="Times New Roman" w:hAnsi="Consolas" w:cs="Times New Roman"/>
+          <w:color w:val="808080"/>
+          <w:sz w:val="21"/>
+          <w:szCs w:val="21"/>
+          <w:lang w:eastAsia="pt-BR"/>
+        </w:rPr>
+        <w:t>&gt;</w:t>
+      </w:r>
+      <w:r>
+        <w:rPr>
+          <w:rFonts w:ascii="Consolas" w:eastAsia="Times New Roman" w:hAnsi="Consolas" w:cs="Times New Roman"/>
+          <w:color w:val="6A9955"/>
+          <w:sz w:val="21"/>
+          <w:szCs w:val="21"/>
+          <w:lang w:eastAsia="pt-BR"/>
+        </w:rPr>
+        <w:t>&lt;!--Aqui eu chamo o evento no HTML--&gt;</w:t>
+      </w:r>
+    </w:p>
+    <w:p>
+      <w:pPr>
+        <w:shd w:val="clear" w:color="auto" w:fill="1E1E1E"/>
+        <w:spacing w:after="0" w:line="285" w:lineRule="atLeast"/>
+        <w:rPr>
+          <w:rFonts w:ascii="Consolas" w:eastAsia="Times New Roman" w:hAnsi="Consolas" w:cs="Times New Roman"/>
+          <w:color w:val="D4D4D4"/>
+          <w:sz w:val="21"/>
+          <w:szCs w:val="21"/>
+          <w:lang w:eastAsia="pt-BR"/>
+        </w:rPr>
+      </w:pPr>
+      <w:r>
+        <w:rPr>
+          <w:rFonts w:ascii="Consolas" w:eastAsia="Times New Roman" w:hAnsi="Consolas" w:cs="Times New Roman"/>
+          <w:color w:val="D4D4D4"/>
+          <w:sz w:val="21"/>
+          <w:szCs w:val="21"/>
+          <w:lang w:eastAsia="pt-BR"/>
+        </w:rPr>
+        <w:t>        Interaja...</w:t>
+      </w:r>
+    </w:p>
+    <w:p>
+      <w:pPr>
+        <w:shd w:val="clear" w:color="auto" w:fill="1E1E1E"/>
+        <w:spacing w:after="0" w:line="285" w:lineRule="atLeast"/>
+        <w:rPr>
+          <w:rFonts w:ascii="Consolas" w:eastAsia="Times New Roman" w:hAnsi="Consolas" w:cs="Times New Roman"/>
+          <w:color w:val="D4D4D4"/>
+          <w:sz w:val="21"/>
+          <w:szCs w:val="21"/>
+          <w:lang w:eastAsia="pt-BR"/>
+        </w:rPr>
+      </w:pPr>
+      <w:r>
+        <w:rPr>
+          <w:rFonts w:ascii="Consolas" w:eastAsia="Times New Roman" w:hAnsi="Consolas" w:cs="Times New Roman"/>
+          <w:color w:val="D4D4D4"/>
+          <w:sz w:val="21"/>
+          <w:szCs w:val="21"/>
+          <w:lang w:eastAsia="pt-BR"/>
+        </w:rPr>
+        <w:t>    </w:t>
+      </w:r>
+      <w:r>
+        <w:rPr>
+          <w:rFonts w:ascii="Consolas" w:eastAsia="Times New Roman" w:hAnsi="Consolas" w:cs="Times New Roman"/>
+          <w:color w:val="808080"/>
+          <w:sz w:val="21"/>
+          <w:szCs w:val="21"/>
+          <w:lang w:eastAsia="pt-BR"/>
+        </w:rPr>
+        <w:t>&lt;/</w:t>
+      </w:r>
+      <w:r>
+        <w:rPr>
+          <w:rFonts w:ascii="Consolas" w:eastAsia="Times New Roman" w:hAnsi="Consolas" w:cs="Times New Roman"/>
+          <w:color w:val="569CD6"/>
+          <w:sz w:val="21"/>
+          <w:szCs w:val="21"/>
+          <w:lang w:eastAsia="pt-BR"/>
+        </w:rPr>
+        <w:t>div</w:t>
+      </w:r>
+      <w:r>
+        <w:rPr>
+          <w:rFonts w:ascii="Consolas" w:eastAsia="Times New Roman" w:hAnsi="Consolas" w:cs="Times New Roman"/>
+          <w:color w:val="808080"/>
+          <w:sz w:val="21"/>
+          <w:szCs w:val="21"/>
+          <w:lang w:eastAsia="pt-BR"/>
+        </w:rPr>
+        <w:t>&gt;</w:t>
+      </w:r>
+    </w:p>
+    <w:p>
+      <w:pPr>
+        <w:shd w:val="clear" w:color="auto" w:fill="1E1E1E"/>
+        <w:spacing w:after="0" w:line="285" w:lineRule="atLeast"/>
+        <w:rPr>
+          <w:rFonts w:ascii="Consolas" w:eastAsia="Times New Roman" w:hAnsi="Consolas" w:cs="Times New Roman"/>
+          <w:color w:val="D4D4D4"/>
+          <w:sz w:val="21"/>
+          <w:szCs w:val="21"/>
+          <w:lang w:eastAsia="pt-BR"/>
+        </w:rPr>
+      </w:pPr>
+      <w:r>
+        <w:rPr>
+          <w:rFonts w:ascii="Consolas" w:eastAsia="Times New Roman" w:hAnsi="Consolas" w:cs="Times New Roman"/>
+          <w:color w:val="D4D4D4"/>
+          <w:sz w:val="21"/>
+          <w:szCs w:val="21"/>
+          <w:lang w:eastAsia="pt-BR"/>
+        </w:rPr>
+        <w:t>    </w:t>
+      </w:r>
+      <w:r>
+        <w:rPr>
+          <w:rFonts w:ascii="Consolas" w:eastAsia="Times New Roman" w:hAnsi="Consolas" w:cs="Times New Roman"/>
+          <w:color w:val="808080"/>
+          <w:sz w:val="21"/>
+          <w:szCs w:val="21"/>
+          <w:lang w:eastAsia="pt-BR"/>
+        </w:rPr>
+        <w:t>&lt;</w:t>
+      </w:r>
+      <w:r>
+        <w:rPr>
+          <w:rFonts w:ascii="Consolas" w:eastAsia="Times New Roman" w:hAnsi="Consolas" w:cs="Times New Roman"/>
+          <w:color w:val="569CD6"/>
+          <w:sz w:val="21"/>
+          <w:szCs w:val="21"/>
+          <w:lang w:eastAsia="pt-BR"/>
+        </w:rPr>
+        <w:t>script</w:t>
+      </w:r>
+      <w:r>
+        <w:rPr>
+          <w:rFonts w:ascii="Consolas" w:eastAsia="Times New Roman" w:hAnsi="Consolas" w:cs="Times New Roman"/>
+          <w:color w:val="808080"/>
+          <w:sz w:val="21"/>
+          <w:szCs w:val="21"/>
+          <w:lang w:eastAsia="pt-BR"/>
+        </w:rPr>
+        <w:t>&gt;</w:t>
+      </w:r>
+    </w:p>
+    <w:p>
+      <w:pPr>
+        <w:shd w:val="clear" w:color="auto" w:fill="1E1E1E"/>
+        <w:spacing w:after="0" w:line="285" w:lineRule="atLeast"/>
+        <w:rPr>
+          <w:rFonts w:ascii="Consolas" w:eastAsia="Times New Roman" w:hAnsi="Consolas" w:cs="Times New Roman"/>
+          <w:color w:val="D4D4D4"/>
+          <w:sz w:val="21"/>
+          <w:szCs w:val="21"/>
+          <w:lang w:eastAsia="pt-BR"/>
+        </w:rPr>
+      </w:pPr>
+      <w:r>
+        <w:rPr>
+          <w:rFonts w:ascii="Consolas" w:eastAsia="Times New Roman" w:hAnsi="Consolas" w:cs="Times New Roman"/>
+          <w:color w:val="D4D4D4"/>
+          <w:sz w:val="21"/>
+          <w:szCs w:val="21"/>
+          <w:lang w:eastAsia="pt-BR"/>
+        </w:rPr>
+        <w:t>        </w:t>
+      </w:r>
+      <w:r>
+        <w:rPr>
+          <w:rFonts w:ascii="Consolas" w:eastAsia="Times New Roman" w:hAnsi="Consolas" w:cs="Times New Roman"/>
+          <w:color w:val="569CD6"/>
+          <w:sz w:val="21"/>
+          <w:szCs w:val="21"/>
+          <w:lang w:eastAsia="pt-BR"/>
+        </w:rPr>
+        <w:t>function</w:t>
+      </w:r>
+      <w:r>
+        <w:rPr>
+          <w:rFonts w:ascii="Consolas" w:eastAsia="Times New Roman" w:hAnsi="Consolas" w:cs="Times New Roman"/>
+          <w:color w:val="D4D4D4"/>
+          <w:sz w:val="21"/>
+          <w:szCs w:val="21"/>
+          <w:lang w:eastAsia="pt-BR"/>
+        </w:rPr>
+        <w:t> </w:t>
+      </w:r>
+      <w:r>
+        <w:rPr>
+          <w:rFonts w:ascii="Consolas" w:eastAsia="Times New Roman" w:hAnsi="Consolas" w:cs="Times New Roman"/>
+          <w:color w:val="DCDCAA"/>
+          <w:sz w:val="21"/>
+          <w:szCs w:val="21"/>
+          <w:lang w:eastAsia="pt-BR"/>
+        </w:rPr>
+        <w:t>clicar</w:t>
+      </w:r>
+      <w:r>
+        <w:rPr>
+          <w:rFonts w:ascii="Consolas" w:eastAsia="Times New Roman" w:hAnsi="Consolas" w:cs="Times New Roman"/>
+          <w:color w:val="D4D4D4"/>
+          <w:sz w:val="21"/>
+          <w:szCs w:val="21"/>
+          <w:lang w:eastAsia="pt-BR"/>
+        </w:rPr>
+        <w:t>(){</w:t>
+      </w:r>
+    </w:p>
+    <w:p>
+      <w:pPr>
+        <w:shd w:val="clear" w:color="auto" w:fill="1E1E1E"/>
+        <w:spacing w:after="0" w:line="285" w:lineRule="atLeast"/>
+        <w:rPr>
+          <w:rFonts w:ascii="Consolas" w:eastAsia="Times New Roman" w:hAnsi="Consolas" w:cs="Times New Roman"/>
+          <w:color w:val="D4D4D4"/>
+          <w:sz w:val="21"/>
+          <w:szCs w:val="21"/>
+          <w:lang w:eastAsia="pt-BR"/>
+        </w:rPr>
+      </w:pPr>
+      <w:r>
+        <w:rPr>
+          <w:rFonts w:ascii="Consolas" w:eastAsia="Times New Roman" w:hAnsi="Consolas" w:cs="Times New Roman"/>
+          <w:color w:val="D4D4D4"/>
+          <w:sz w:val="21"/>
+          <w:szCs w:val="21"/>
+          <w:lang w:eastAsia="pt-BR"/>
+        </w:rPr>
+        <w:t>            </w:t>
+      </w:r>
+      <w:r>
+        <w:rPr>
+          <w:rFonts w:ascii="Consolas" w:eastAsia="Times New Roman" w:hAnsi="Consolas" w:cs="Times New Roman"/>
+          <w:color w:val="569CD6"/>
+          <w:sz w:val="21"/>
+          <w:szCs w:val="21"/>
+          <w:lang w:eastAsia="pt-BR"/>
+        </w:rPr>
+        <w:t>var</w:t>
+      </w:r>
+      <w:r>
+        <w:rPr>
+          <w:rFonts w:ascii="Consolas" w:eastAsia="Times New Roman" w:hAnsi="Consolas" w:cs="Times New Roman"/>
+          <w:color w:val="D4D4D4"/>
+          <w:sz w:val="21"/>
+          <w:szCs w:val="21"/>
+          <w:lang w:eastAsia="pt-BR"/>
+        </w:rPr>
+        <w:t> </w:t>
+      </w:r>
+      <w:r>
+        <w:rPr>
+          <w:rFonts w:ascii="Consolas" w:eastAsia="Times New Roman" w:hAnsi="Consolas" w:cs="Times New Roman"/>
+          <w:color w:val="9CDCFE"/>
+          <w:sz w:val="21"/>
+          <w:szCs w:val="21"/>
+          <w:lang w:eastAsia="pt-BR"/>
+        </w:rPr>
+        <w:t>area</w:t>
+      </w:r>
+      <w:r>
+        <w:rPr>
+          <w:rFonts w:ascii="Consolas" w:eastAsia="Times New Roman" w:hAnsi="Consolas" w:cs="Times New Roman"/>
+          <w:color w:val="D4D4D4"/>
+          <w:sz w:val="21"/>
+          <w:szCs w:val="21"/>
+          <w:lang w:eastAsia="pt-BR"/>
+        </w:rPr>
+        <w:t> = </w:t>
+      </w:r>
+      <w:r>
+        <w:rPr>
+          <w:rFonts w:ascii="Consolas" w:eastAsia="Times New Roman" w:hAnsi="Consolas" w:cs="Times New Roman"/>
+          <w:color w:val="9CDCFE"/>
+          <w:sz w:val="21"/>
+          <w:szCs w:val="21"/>
+          <w:lang w:eastAsia="pt-BR"/>
+        </w:rPr>
+        <w:t>window</w:t>
+      </w:r>
+      <w:r>
+        <w:rPr>
+          <w:rFonts w:ascii="Consolas" w:eastAsia="Times New Roman" w:hAnsi="Consolas" w:cs="Times New Roman"/>
+          <w:color w:val="D4D4D4"/>
+          <w:sz w:val="21"/>
+          <w:szCs w:val="21"/>
+          <w:lang w:eastAsia="pt-BR"/>
+        </w:rPr>
+        <w:t>.</w:t>
+      </w:r>
+      <w:r>
+        <w:rPr>
+          <w:rFonts w:ascii="Consolas" w:eastAsia="Times New Roman" w:hAnsi="Consolas" w:cs="Times New Roman"/>
+          <w:color w:val="9CDCFE"/>
+          <w:sz w:val="21"/>
+          <w:szCs w:val="21"/>
+          <w:lang w:eastAsia="pt-BR"/>
+        </w:rPr>
+        <w:t>document</w:t>
+      </w:r>
+      <w:r>
+        <w:rPr>
+          <w:rFonts w:ascii="Consolas" w:eastAsia="Times New Roman" w:hAnsi="Consolas" w:cs="Times New Roman"/>
+          <w:color w:val="D4D4D4"/>
+          <w:sz w:val="21"/>
+          <w:szCs w:val="21"/>
+          <w:lang w:eastAsia="pt-BR"/>
+        </w:rPr>
+        <w:t>.</w:t>
+      </w:r>
+      <w:r>
+        <w:rPr>
+          <w:rFonts w:ascii="Consolas" w:eastAsia="Times New Roman" w:hAnsi="Consolas" w:cs="Times New Roman"/>
+          <w:color w:val="DCDCAA"/>
+          <w:sz w:val="21"/>
+          <w:szCs w:val="21"/>
+          <w:lang w:eastAsia="pt-BR"/>
+        </w:rPr>
+        <w:t>getElementById</w:t>
+      </w:r>
+      <w:r>
+        <w:rPr>
+          <w:rFonts w:ascii="Consolas" w:eastAsia="Times New Roman" w:hAnsi="Consolas" w:cs="Times New Roman"/>
+          <w:color w:val="D4D4D4"/>
+          <w:sz w:val="21"/>
+          <w:szCs w:val="21"/>
+          <w:lang w:eastAsia="pt-BR"/>
+        </w:rPr>
+        <w:t>(</w:t>
+      </w:r>
+      <w:r>
+        <w:rPr>
+          <w:rFonts w:ascii="Consolas" w:eastAsia="Times New Roman" w:hAnsi="Consolas" w:cs="Times New Roman"/>
+          <w:color w:val="CE9178"/>
+          <w:sz w:val="21"/>
+          <w:szCs w:val="21"/>
+          <w:lang w:eastAsia="pt-BR"/>
+        </w:rPr>
+        <w:t>'area'</w:t>
+      </w:r>
+      <w:r>
+        <w:rPr>
+          <w:rFonts w:ascii="Consolas" w:eastAsia="Times New Roman" w:hAnsi="Consolas" w:cs="Times New Roman"/>
+          <w:color w:val="D4D4D4"/>
+          <w:sz w:val="21"/>
+          <w:szCs w:val="21"/>
+          <w:lang w:eastAsia="pt-BR"/>
+        </w:rPr>
+        <w:t>)</w:t>
+      </w:r>
+    </w:p>
+    <w:p>
+      <w:pPr>
+        <w:shd w:val="clear" w:color="auto" w:fill="1E1E1E"/>
+        <w:spacing w:after="0" w:line="285" w:lineRule="atLeast"/>
+        <w:rPr>
+          <w:rFonts w:ascii="Consolas" w:eastAsia="Times New Roman" w:hAnsi="Consolas" w:cs="Times New Roman"/>
+          <w:color w:val="D4D4D4"/>
+          <w:sz w:val="21"/>
+          <w:szCs w:val="21"/>
+          <w:lang w:eastAsia="pt-BR"/>
+        </w:rPr>
+      </w:pPr>
+      <w:r>
+        <w:rPr>
+          <w:rFonts w:ascii="Consolas" w:eastAsia="Times New Roman" w:hAnsi="Consolas" w:cs="Times New Roman"/>
+          <w:color w:val="D4D4D4"/>
+          <w:sz w:val="21"/>
+          <w:szCs w:val="21"/>
+          <w:lang w:eastAsia="pt-BR"/>
+        </w:rPr>
+        <w:t>            </w:t>
+      </w:r>
+      <w:r>
+        <w:rPr>
+          <w:rFonts w:ascii="Consolas" w:eastAsia="Times New Roman" w:hAnsi="Consolas" w:cs="Times New Roman"/>
+          <w:color w:val="9CDCFE"/>
+          <w:sz w:val="21"/>
+          <w:szCs w:val="21"/>
+          <w:lang w:eastAsia="pt-BR"/>
+        </w:rPr>
+        <w:t>area</w:t>
+      </w:r>
+      <w:r>
+        <w:rPr>
+          <w:rFonts w:ascii="Consolas" w:eastAsia="Times New Roman" w:hAnsi="Consolas" w:cs="Times New Roman"/>
+          <w:color w:val="D4D4D4"/>
+          <w:sz w:val="21"/>
+          <w:szCs w:val="21"/>
+          <w:lang w:eastAsia="pt-BR"/>
+        </w:rPr>
+        <w:t>.</w:t>
+      </w:r>
+      <w:r>
+        <w:rPr>
+          <w:rFonts w:ascii="Consolas" w:eastAsia="Times New Roman" w:hAnsi="Consolas" w:cs="Times New Roman"/>
+          <w:color w:val="9CDCFE"/>
+          <w:sz w:val="21"/>
+          <w:szCs w:val="21"/>
+          <w:lang w:eastAsia="pt-BR"/>
+        </w:rPr>
+        <w:t>innerText</w:t>
+      </w:r>
+      <w:r>
+        <w:rPr>
+          <w:rFonts w:ascii="Consolas" w:eastAsia="Times New Roman" w:hAnsi="Consolas" w:cs="Times New Roman"/>
+          <w:color w:val="D4D4D4"/>
+          <w:sz w:val="21"/>
+          <w:szCs w:val="21"/>
+          <w:lang w:eastAsia="pt-BR"/>
+        </w:rPr>
+        <w:t>=</w:t>
+      </w:r>
+      <w:r>
+        <w:rPr>
+          <w:rFonts w:ascii="Consolas" w:eastAsia="Times New Roman" w:hAnsi="Consolas" w:cs="Times New Roman"/>
+          <w:color w:val="CE9178"/>
+          <w:sz w:val="21"/>
+          <w:szCs w:val="21"/>
+          <w:lang w:eastAsia="pt-BR"/>
+        </w:rPr>
+        <w:t>'Clicou'</w:t>
+      </w:r>
+    </w:p>
+    <w:p>
+      <w:pPr>
+        <w:shd w:val="clear" w:color="auto" w:fill="1E1E1E"/>
+        <w:spacing w:after="0" w:line="285" w:lineRule="atLeast"/>
+        <w:rPr>
+          <w:rFonts w:ascii="Consolas" w:eastAsia="Times New Roman" w:hAnsi="Consolas" w:cs="Times New Roman"/>
+          <w:color w:val="D4D4D4"/>
+          <w:sz w:val="21"/>
+          <w:szCs w:val="21"/>
+          <w:lang w:eastAsia="pt-BR"/>
+        </w:rPr>
+      </w:pPr>
+      <w:r>
+        <w:rPr>
+          <w:rFonts w:ascii="Consolas" w:eastAsia="Times New Roman" w:hAnsi="Consolas" w:cs="Times New Roman"/>
+          <w:color w:val="D4D4D4"/>
+          <w:sz w:val="21"/>
+          <w:szCs w:val="21"/>
+          <w:lang w:eastAsia="pt-BR"/>
+        </w:rPr>
+        <w:t>        }</w:t>
+      </w:r>
+    </w:p>
+    <w:p>
+      <w:pPr>
+        <w:shd w:val="clear" w:color="auto" w:fill="1E1E1E"/>
+        <w:spacing w:after="0" w:line="285" w:lineRule="atLeast"/>
+        <w:rPr>
+          <w:rFonts w:ascii="Consolas" w:eastAsia="Times New Roman" w:hAnsi="Consolas" w:cs="Times New Roman"/>
+          <w:color w:val="D4D4D4"/>
+          <w:sz w:val="21"/>
+          <w:szCs w:val="21"/>
+          <w:lang w:eastAsia="pt-BR"/>
+        </w:rPr>
+      </w:pPr>
+      <w:r>
+        <w:rPr>
+          <w:rFonts w:ascii="Consolas" w:eastAsia="Times New Roman" w:hAnsi="Consolas" w:cs="Times New Roman"/>
+          <w:color w:val="D4D4D4"/>
+          <w:sz w:val="21"/>
+          <w:szCs w:val="21"/>
+          <w:lang w:eastAsia="pt-BR"/>
+        </w:rPr>
+        <w:t>        </w:t>
+      </w:r>
+      <w:r>
+        <w:rPr>
+          <w:rFonts w:ascii="Consolas" w:eastAsia="Times New Roman" w:hAnsi="Consolas" w:cs="Times New Roman"/>
+          <w:color w:val="569CD6"/>
+          <w:sz w:val="21"/>
+          <w:szCs w:val="21"/>
+          <w:lang w:eastAsia="pt-BR"/>
+        </w:rPr>
+        <w:t>function</w:t>
+      </w:r>
+      <w:r>
+        <w:rPr>
+          <w:rFonts w:ascii="Consolas" w:eastAsia="Times New Roman" w:hAnsi="Consolas" w:cs="Times New Roman"/>
+          <w:color w:val="D4D4D4"/>
+          <w:sz w:val="21"/>
+          <w:szCs w:val="21"/>
+          <w:lang w:eastAsia="pt-BR"/>
+        </w:rPr>
+        <w:t> </w:t>
+      </w:r>
+      <w:r>
+        <w:rPr>
+          <w:rFonts w:ascii="Consolas" w:eastAsia="Times New Roman" w:hAnsi="Consolas" w:cs="Times New Roman"/>
+          <w:color w:val="DCDCAA"/>
+          <w:sz w:val="21"/>
+          <w:szCs w:val="21"/>
+          <w:lang w:eastAsia="pt-BR"/>
+        </w:rPr>
+        <w:t>entrar</w:t>
+      </w:r>
+      <w:r>
+        <w:rPr>
+          <w:rFonts w:ascii="Consolas" w:eastAsia="Times New Roman" w:hAnsi="Consolas" w:cs="Times New Roman"/>
+          <w:color w:val="D4D4D4"/>
+          <w:sz w:val="21"/>
+          <w:szCs w:val="21"/>
+          <w:lang w:eastAsia="pt-BR"/>
+        </w:rPr>
+        <w:t>(){</w:t>
+      </w:r>
+    </w:p>
+    <w:p>
+      <w:pPr>
+        <w:shd w:val="clear" w:color="auto" w:fill="1E1E1E"/>
+        <w:spacing w:after="0" w:line="285" w:lineRule="atLeast"/>
+        <w:rPr>
+          <w:rFonts w:ascii="Consolas" w:eastAsia="Times New Roman" w:hAnsi="Consolas" w:cs="Times New Roman"/>
+          <w:color w:val="D4D4D4"/>
+          <w:sz w:val="21"/>
+          <w:szCs w:val="21"/>
+          <w:lang w:eastAsia="pt-BR"/>
+        </w:rPr>
+      </w:pPr>
+      <w:r>
+        <w:rPr>
+          <w:rFonts w:ascii="Consolas" w:eastAsia="Times New Roman" w:hAnsi="Consolas" w:cs="Times New Roman"/>
+          <w:color w:val="D4D4D4"/>
+          <w:sz w:val="21"/>
+          <w:szCs w:val="21"/>
+          <w:lang w:eastAsia="pt-BR"/>
+        </w:rPr>
+        <w:t>            </w:t>
+      </w:r>
+      <w:r>
+        <w:rPr>
+          <w:rFonts w:ascii="Consolas" w:eastAsia="Times New Roman" w:hAnsi="Consolas" w:cs="Times New Roman"/>
+          <w:color w:val="569CD6"/>
+          <w:sz w:val="21"/>
+          <w:szCs w:val="21"/>
+          <w:lang w:eastAsia="pt-BR"/>
+        </w:rPr>
+        <w:t>var</w:t>
+      </w:r>
+      <w:r>
+        <w:rPr>
+          <w:rFonts w:ascii="Consolas" w:eastAsia="Times New Roman" w:hAnsi="Consolas" w:cs="Times New Roman"/>
+          <w:color w:val="D4D4D4"/>
+          <w:sz w:val="21"/>
+          <w:szCs w:val="21"/>
+          <w:lang w:eastAsia="pt-BR"/>
+        </w:rPr>
+        <w:t> </w:t>
+      </w:r>
+      <w:r>
+        <w:rPr>
+          <w:rFonts w:ascii="Consolas" w:eastAsia="Times New Roman" w:hAnsi="Consolas" w:cs="Times New Roman"/>
+          <w:color w:val="9CDCFE"/>
+          <w:sz w:val="21"/>
+          <w:szCs w:val="21"/>
+          <w:lang w:eastAsia="pt-BR"/>
+        </w:rPr>
+        <w:t>area</w:t>
+      </w:r>
+      <w:r>
+        <w:rPr>
+          <w:rFonts w:ascii="Consolas" w:eastAsia="Times New Roman" w:hAnsi="Consolas" w:cs="Times New Roman"/>
+          <w:color w:val="D4D4D4"/>
+          <w:sz w:val="21"/>
+          <w:szCs w:val="21"/>
+          <w:lang w:eastAsia="pt-BR"/>
+        </w:rPr>
+        <w:t> = </w:t>
+      </w:r>
+      <w:r>
+        <w:rPr>
+          <w:rFonts w:ascii="Consolas" w:eastAsia="Times New Roman" w:hAnsi="Consolas" w:cs="Times New Roman"/>
+          <w:color w:val="9CDCFE"/>
+          <w:sz w:val="21"/>
+          <w:szCs w:val="21"/>
+          <w:lang w:eastAsia="pt-BR"/>
+        </w:rPr>
+        <w:t>window</w:t>
+      </w:r>
+      <w:r>
+        <w:rPr>
+          <w:rFonts w:ascii="Consolas" w:eastAsia="Times New Roman" w:hAnsi="Consolas" w:cs="Times New Roman"/>
+          <w:color w:val="D4D4D4"/>
+          <w:sz w:val="21"/>
+          <w:szCs w:val="21"/>
+          <w:lang w:eastAsia="pt-BR"/>
+        </w:rPr>
+        <w:t>.</w:t>
+      </w:r>
+      <w:r>
+        <w:rPr>
+          <w:rFonts w:ascii="Consolas" w:eastAsia="Times New Roman" w:hAnsi="Consolas" w:cs="Times New Roman"/>
+          <w:color w:val="9CDCFE"/>
+          <w:sz w:val="21"/>
+          <w:szCs w:val="21"/>
+          <w:lang w:eastAsia="pt-BR"/>
+        </w:rPr>
+        <w:t>document</w:t>
+      </w:r>
+      <w:r>
+        <w:rPr>
+          <w:rFonts w:ascii="Consolas" w:eastAsia="Times New Roman" w:hAnsi="Consolas" w:cs="Times New Roman"/>
+          <w:color w:val="D4D4D4"/>
+          <w:sz w:val="21"/>
+          <w:szCs w:val="21"/>
+          <w:lang w:eastAsia="pt-BR"/>
+        </w:rPr>
+        <w:t>.</w:t>
+      </w:r>
+      <w:r>
+        <w:rPr>
+          <w:rFonts w:ascii="Consolas" w:eastAsia="Times New Roman" w:hAnsi="Consolas" w:cs="Times New Roman"/>
+          <w:color w:val="DCDCAA"/>
+          <w:sz w:val="21"/>
+          <w:szCs w:val="21"/>
+          <w:lang w:eastAsia="pt-BR"/>
+        </w:rPr>
+        <w:t>getElementById</w:t>
+      </w:r>
+      <w:r>
+        <w:rPr>
+          <w:rFonts w:ascii="Consolas" w:eastAsia="Times New Roman" w:hAnsi="Consolas" w:cs="Times New Roman"/>
+          <w:color w:val="D4D4D4"/>
+          <w:sz w:val="21"/>
+          <w:szCs w:val="21"/>
+          <w:lang w:eastAsia="pt-BR"/>
+        </w:rPr>
+        <w:t>(</w:t>
+      </w:r>
+      <w:r>
+        <w:rPr>
+          <w:rFonts w:ascii="Consolas" w:eastAsia="Times New Roman" w:hAnsi="Consolas" w:cs="Times New Roman"/>
+          <w:color w:val="CE9178"/>
+          <w:sz w:val="21"/>
+          <w:szCs w:val="21"/>
+          <w:lang w:eastAsia="pt-BR"/>
+        </w:rPr>
+        <w:t>'area'</w:t>
+      </w:r>
+      <w:r>
+        <w:rPr>
+          <w:rFonts w:ascii="Consolas" w:eastAsia="Times New Roman" w:hAnsi="Consolas" w:cs="Times New Roman"/>
+          <w:color w:val="D4D4D4"/>
+          <w:sz w:val="21"/>
+          <w:szCs w:val="21"/>
+          <w:lang w:eastAsia="pt-BR"/>
+        </w:rPr>
+        <w:t>)</w:t>
+      </w:r>
+    </w:p>
+    <w:p>
+      <w:pPr>
+        <w:shd w:val="clear" w:color="auto" w:fill="1E1E1E"/>
+        <w:spacing w:after="0" w:line="285" w:lineRule="atLeast"/>
+        <w:rPr>
+          <w:rFonts w:ascii="Consolas" w:eastAsia="Times New Roman" w:hAnsi="Consolas" w:cs="Times New Roman"/>
+          <w:color w:val="D4D4D4"/>
+          <w:sz w:val="21"/>
+          <w:szCs w:val="21"/>
+          <w:lang w:eastAsia="pt-BR"/>
+        </w:rPr>
+      </w:pPr>
+      <w:r>
+        <w:rPr>
+          <w:rFonts w:ascii="Consolas" w:eastAsia="Times New Roman" w:hAnsi="Consolas" w:cs="Times New Roman"/>
+          <w:color w:val="D4D4D4"/>
+          <w:sz w:val="21"/>
+          <w:szCs w:val="21"/>
+          <w:lang w:eastAsia="pt-BR"/>
+        </w:rPr>
+        <w:t>            </w:t>
+      </w:r>
+      <w:r>
+        <w:rPr>
+          <w:rFonts w:ascii="Consolas" w:eastAsia="Times New Roman" w:hAnsi="Consolas" w:cs="Times New Roman"/>
+          <w:color w:val="9CDCFE"/>
+          <w:sz w:val="21"/>
+          <w:szCs w:val="21"/>
+          <w:lang w:eastAsia="pt-BR"/>
+        </w:rPr>
+        <w:t>area</w:t>
+      </w:r>
+      <w:r>
+        <w:rPr>
+          <w:rFonts w:ascii="Consolas" w:eastAsia="Times New Roman" w:hAnsi="Consolas" w:cs="Times New Roman"/>
+          <w:color w:val="D4D4D4"/>
+          <w:sz w:val="21"/>
+          <w:szCs w:val="21"/>
+          <w:lang w:eastAsia="pt-BR"/>
+        </w:rPr>
+        <w:t>.</w:t>
+      </w:r>
+      <w:r>
+        <w:rPr>
+          <w:rFonts w:ascii="Consolas" w:eastAsia="Times New Roman" w:hAnsi="Consolas" w:cs="Times New Roman"/>
+          <w:color w:val="51B6C4"/>
+          <w:sz w:val="21"/>
+          <w:szCs w:val="21"/>
+          <w:lang w:eastAsia="pt-BR"/>
+        </w:rPr>
+        <w:t>style</w:t>
+      </w:r>
+      <w:r>
+        <w:rPr>
+          <w:rFonts w:ascii="Consolas" w:eastAsia="Times New Roman" w:hAnsi="Consolas" w:cs="Times New Roman"/>
+          <w:color w:val="D4D4D4"/>
+          <w:sz w:val="21"/>
+          <w:szCs w:val="21"/>
+          <w:lang w:eastAsia="pt-BR"/>
+        </w:rPr>
+        <w:t>.</w:t>
+      </w:r>
+      <w:r>
+        <w:rPr>
+          <w:rFonts w:ascii="Consolas" w:eastAsia="Times New Roman" w:hAnsi="Consolas" w:cs="Times New Roman"/>
+          <w:color w:val="9CDCFE"/>
+          <w:sz w:val="21"/>
+          <w:szCs w:val="21"/>
+          <w:lang w:eastAsia="pt-BR"/>
+        </w:rPr>
+        <w:t>backgroundColor</w:t>
+      </w:r>
+      <w:r>
+        <w:rPr>
+          <w:rFonts w:ascii="Consolas" w:eastAsia="Times New Roman" w:hAnsi="Consolas" w:cs="Times New Roman"/>
+          <w:color w:val="D4D4D4"/>
+          <w:sz w:val="21"/>
+          <w:szCs w:val="21"/>
+          <w:lang w:eastAsia="pt-BR"/>
+        </w:rPr>
+        <w:t>=</w:t>
+      </w:r>
+      <w:r>
+        <w:rPr>
+          <w:rFonts w:ascii="Consolas" w:eastAsia="Times New Roman" w:hAnsi="Consolas" w:cs="Times New Roman"/>
+          <w:color w:val="CE9178"/>
+          <w:sz w:val="21"/>
+          <w:szCs w:val="21"/>
+          <w:lang w:eastAsia="pt-BR"/>
+        </w:rPr>
+        <w:t>'red'</w:t>
+      </w:r>
+    </w:p>
+    <w:p>
+      <w:pPr>
+        <w:shd w:val="clear" w:color="auto" w:fill="1E1E1E"/>
+        <w:spacing w:after="0" w:line="285" w:lineRule="atLeast"/>
+        <w:rPr>
+          <w:rFonts w:ascii="Consolas" w:eastAsia="Times New Roman" w:hAnsi="Consolas" w:cs="Times New Roman"/>
+          <w:color w:val="D4D4D4"/>
+          <w:sz w:val="21"/>
+          <w:szCs w:val="21"/>
+          <w:lang w:eastAsia="pt-BR"/>
+        </w:rPr>
+      </w:pPr>
+      <w:r>
+        <w:rPr>
+          <w:rFonts w:ascii="Consolas" w:eastAsia="Times New Roman" w:hAnsi="Consolas" w:cs="Times New Roman"/>
+          <w:color w:val="D4D4D4"/>
+          <w:sz w:val="21"/>
+          <w:szCs w:val="21"/>
+          <w:lang w:eastAsia="pt-BR"/>
+        </w:rPr>
+        <w:t>        }</w:t>
+      </w:r>
+    </w:p>
+    <w:p>
+      <w:pPr>
+        <w:shd w:val="clear" w:color="auto" w:fill="1E1E1E"/>
+        <w:spacing w:after="0" w:line="285" w:lineRule="atLeast"/>
+        <w:rPr>
+          <w:rFonts w:ascii="Consolas" w:eastAsia="Times New Roman" w:hAnsi="Consolas" w:cs="Times New Roman"/>
+          <w:color w:val="D4D4D4"/>
+          <w:sz w:val="21"/>
+          <w:szCs w:val="21"/>
+          <w:lang w:eastAsia="pt-BR"/>
+        </w:rPr>
+      </w:pPr>
+      <w:r>
+        <w:rPr>
+          <w:rFonts w:ascii="Consolas" w:eastAsia="Times New Roman" w:hAnsi="Consolas" w:cs="Times New Roman"/>
+          <w:color w:val="D4D4D4"/>
+          <w:sz w:val="21"/>
+          <w:szCs w:val="21"/>
+          <w:lang w:eastAsia="pt-BR"/>
+        </w:rPr>
+        <w:t>        </w:t>
+      </w:r>
+      <w:r>
+        <w:rPr>
+          <w:rFonts w:ascii="Consolas" w:eastAsia="Times New Roman" w:hAnsi="Consolas" w:cs="Times New Roman"/>
+          <w:color w:val="569CD6"/>
+          <w:sz w:val="21"/>
+          <w:szCs w:val="21"/>
+          <w:lang w:eastAsia="pt-BR"/>
+        </w:rPr>
+        <w:t>function</w:t>
+      </w:r>
+      <w:r>
+        <w:rPr>
+          <w:rFonts w:ascii="Consolas" w:eastAsia="Times New Roman" w:hAnsi="Consolas" w:cs="Times New Roman"/>
+          <w:color w:val="D4D4D4"/>
+          <w:sz w:val="21"/>
+          <w:szCs w:val="21"/>
+          <w:lang w:eastAsia="pt-BR"/>
+        </w:rPr>
+        <w:t> </w:t>
+      </w:r>
+      <w:r>
+        <w:rPr>
+          <w:rFonts w:ascii="Consolas" w:eastAsia="Times New Roman" w:hAnsi="Consolas" w:cs="Times New Roman"/>
+          <w:color w:val="DCDCAA"/>
+          <w:sz w:val="21"/>
+          <w:szCs w:val="21"/>
+          <w:lang w:eastAsia="pt-BR"/>
+        </w:rPr>
+        <w:t>sair</w:t>
+      </w:r>
+      <w:r>
+        <w:rPr>
+          <w:rFonts w:ascii="Consolas" w:eastAsia="Times New Roman" w:hAnsi="Consolas" w:cs="Times New Roman"/>
+          <w:color w:val="D4D4D4"/>
+          <w:sz w:val="21"/>
+          <w:szCs w:val="21"/>
+          <w:lang w:eastAsia="pt-BR"/>
+        </w:rPr>
+        <w:t>(){</w:t>
+      </w:r>
+    </w:p>
+    <w:p>
+      <w:pPr>
+        <w:shd w:val="clear" w:color="auto" w:fill="1E1E1E"/>
+        <w:spacing w:after="0" w:line="285" w:lineRule="atLeast"/>
+        <w:rPr>
+          <w:rFonts w:ascii="Consolas" w:eastAsia="Times New Roman" w:hAnsi="Consolas" w:cs="Times New Roman"/>
+          <w:color w:val="D4D4D4"/>
+          <w:sz w:val="21"/>
+          <w:szCs w:val="21"/>
+          <w:lang w:eastAsia="pt-BR"/>
+        </w:rPr>
+      </w:pPr>
+      <w:r>
+        <w:rPr>
+          <w:rFonts w:ascii="Consolas" w:eastAsia="Times New Roman" w:hAnsi="Consolas" w:cs="Times New Roman"/>
+          <w:color w:val="D4D4D4"/>
+          <w:sz w:val="21"/>
+          <w:szCs w:val="21"/>
+          <w:lang w:eastAsia="pt-BR"/>
+        </w:rPr>
+        <w:t>            </w:t>
+      </w:r>
+      <w:r>
+        <w:rPr>
+          <w:rFonts w:ascii="Consolas" w:eastAsia="Times New Roman" w:hAnsi="Consolas" w:cs="Times New Roman"/>
+          <w:color w:val="569CD6"/>
+          <w:sz w:val="21"/>
+          <w:szCs w:val="21"/>
+          <w:lang w:eastAsia="pt-BR"/>
+        </w:rPr>
+        <w:t>var</w:t>
+      </w:r>
+      <w:r>
+        <w:rPr>
+          <w:rFonts w:ascii="Consolas" w:eastAsia="Times New Roman" w:hAnsi="Consolas" w:cs="Times New Roman"/>
+          <w:color w:val="D4D4D4"/>
+          <w:sz w:val="21"/>
+          <w:szCs w:val="21"/>
+          <w:lang w:eastAsia="pt-BR"/>
+        </w:rPr>
+        <w:t> </w:t>
+      </w:r>
+      <w:r>
+        <w:rPr>
+          <w:rFonts w:ascii="Consolas" w:eastAsia="Times New Roman" w:hAnsi="Consolas" w:cs="Times New Roman"/>
+          <w:color w:val="9CDCFE"/>
+          <w:sz w:val="21"/>
+          <w:szCs w:val="21"/>
+          <w:lang w:eastAsia="pt-BR"/>
+        </w:rPr>
+        <w:t>area</w:t>
+      </w:r>
+      <w:r>
+        <w:rPr>
+          <w:rFonts w:ascii="Consolas" w:eastAsia="Times New Roman" w:hAnsi="Consolas" w:cs="Times New Roman"/>
+          <w:color w:val="D4D4D4"/>
+          <w:sz w:val="21"/>
+          <w:szCs w:val="21"/>
+          <w:lang w:eastAsia="pt-BR"/>
+        </w:rPr>
+        <w:t> = </w:t>
+      </w:r>
+      <w:r>
+        <w:rPr>
+          <w:rFonts w:ascii="Consolas" w:eastAsia="Times New Roman" w:hAnsi="Consolas" w:cs="Times New Roman"/>
+          <w:color w:val="9CDCFE"/>
+          <w:sz w:val="21"/>
+          <w:szCs w:val="21"/>
+          <w:lang w:eastAsia="pt-BR"/>
+        </w:rPr>
+        <w:t>window</w:t>
+      </w:r>
+      <w:r>
+        <w:rPr>
+          <w:rFonts w:ascii="Consolas" w:eastAsia="Times New Roman" w:hAnsi="Consolas" w:cs="Times New Roman"/>
+          <w:color w:val="D4D4D4"/>
+          <w:sz w:val="21"/>
+          <w:szCs w:val="21"/>
+          <w:lang w:eastAsia="pt-BR"/>
+        </w:rPr>
+        <w:t>.</w:t>
+      </w:r>
+      <w:r>
+        <w:rPr>
+          <w:rFonts w:ascii="Consolas" w:eastAsia="Times New Roman" w:hAnsi="Consolas" w:cs="Times New Roman"/>
+          <w:color w:val="9CDCFE"/>
+          <w:sz w:val="21"/>
+          <w:szCs w:val="21"/>
+          <w:lang w:eastAsia="pt-BR"/>
+        </w:rPr>
+        <w:t>document</w:t>
+      </w:r>
+      <w:r>
+        <w:rPr>
+          <w:rFonts w:ascii="Consolas" w:eastAsia="Times New Roman" w:hAnsi="Consolas" w:cs="Times New Roman"/>
+          <w:color w:val="D4D4D4"/>
+          <w:sz w:val="21"/>
+          <w:szCs w:val="21"/>
+          <w:lang w:eastAsia="pt-BR"/>
+        </w:rPr>
+        <w:t>.</w:t>
+      </w:r>
+      <w:r>
+        <w:rPr>
+          <w:rFonts w:ascii="Consolas" w:eastAsia="Times New Roman" w:hAnsi="Consolas" w:cs="Times New Roman"/>
+          <w:color w:val="DCDCAA"/>
+          <w:sz w:val="21"/>
+          <w:szCs w:val="21"/>
+          <w:lang w:eastAsia="pt-BR"/>
+        </w:rPr>
+        <w:t>getElementById</w:t>
+      </w:r>
+      <w:r>
+        <w:rPr>
+          <w:rFonts w:ascii="Consolas" w:eastAsia="Times New Roman" w:hAnsi="Consolas" w:cs="Times New Roman"/>
+          <w:color w:val="D4D4D4"/>
+          <w:sz w:val="21"/>
+          <w:szCs w:val="21"/>
+          <w:lang w:eastAsia="pt-BR"/>
+        </w:rPr>
+        <w:t>(</w:t>
+      </w:r>
+      <w:r>
+        <w:rPr>
+          <w:rFonts w:ascii="Consolas" w:eastAsia="Times New Roman" w:hAnsi="Consolas" w:cs="Times New Roman"/>
+          <w:color w:val="CE9178"/>
+          <w:sz w:val="21"/>
+          <w:szCs w:val="21"/>
+          <w:lang w:eastAsia="pt-BR"/>
+        </w:rPr>
+        <w:t>'area'</w:t>
+      </w:r>
+      <w:r>
+        <w:rPr>
+          <w:rFonts w:ascii="Consolas" w:eastAsia="Times New Roman" w:hAnsi="Consolas" w:cs="Times New Roman"/>
+          <w:color w:val="D4D4D4"/>
+          <w:sz w:val="21"/>
+          <w:szCs w:val="21"/>
+          <w:lang w:eastAsia="pt-BR"/>
+        </w:rPr>
+        <w:t>)</w:t>
+      </w:r>
+    </w:p>
+    <w:p>
+      <w:pPr>
+        <w:shd w:val="clear" w:color="auto" w:fill="1E1E1E"/>
+        <w:spacing w:after="0" w:line="285" w:lineRule="atLeast"/>
+        <w:rPr>
+          <w:rFonts w:ascii="Consolas" w:eastAsia="Times New Roman" w:hAnsi="Consolas" w:cs="Times New Roman"/>
+          <w:color w:val="D4D4D4"/>
+          <w:sz w:val="21"/>
+          <w:szCs w:val="21"/>
+          <w:lang w:eastAsia="pt-BR"/>
+        </w:rPr>
+      </w:pPr>
+      <w:r>
+        <w:rPr>
+          <w:rFonts w:ascii="Consolas" w:eastAsia="Times New Roman" w:hAnsi="Consolas" w:cs="Times New Roman"/>
+          <w:color w:val="D4D4D4"/>
+          <w:sz w:val="21"/>
+          <w:szCs w:val="21"/>
+          <w:lang w:eastAsia="pt-BR"/>
+        </w:rPr>
+        <w:t>            </w:t>
+      </w:r>
+      <w:r>
+        <w:rPr>
+          <w:rFonts w:ascii="Consolas" w:eastAsia="Times New Roman" w:hAnsi="Consolas" w:cs="Times New Roman"/>
+          <w:color w:val="9CDCFE"/>
+          <w:sz w:val="21"/>
+          <w:szCs w:val="21"/>
+          <w:lang w:eastAsia="pt-BR"/>
+        </w:rPr>
+        <w:t>area</w:t>
+      </w:r>
+      <w:r>
+        <w:rPr>
+          <w:rFonts w:ascii="Consolas" w:eastAsia="Times New Roman" w:hAnsi="Consolas" w:cs="Times New Roman"/>
+          <w:color w:val="D4D4D4"/>
+          <w:sz w:val="21"/>
+          <w:szCs w:val="21"/>
+          <w:lang w:eastAsia="pt-BR"/>
+        </w:rPr>
+        <w:t>.</w:t>
+      </w:r>
+      <w:r>
+        <w:rPr>
+          <w:rFonts w:ascii="Consolas" w:eastAsia="Times New Roman" w:hAnsi="Consolas" w:cs="Times New Roman"/>
+          <w:color w:val="51B6C4"/>
+          <w:sz w:val="21"/>
+          <w:szCs w:val="21"/>
+          <w:lang w:eastAsia="pt-BR"/>
+        </w:rPr>
+        <w:t>style</w:t>
+      </w:r>
+      <w:r>
+        <w:rPr>
+          <w:rFonts w:ascii="Consolas" w:eastAsia="Times New Roman" w:hAnsi="Consolas" w:cs="Times New Roman"/>
+          <w:color w:val="D4D4D4"/>
+          <w:sz w:val="21"/>
+          <w:szCs w:val="21"/>
+          <w:lang w:eastAsia="pt-BR"/>
+        </w:rPr>
+        <w:t>.</w:t>
+      </w:r>
+      <w:r>
+        <w:rPr>
+          <w:rFonts w:ascii="Consolas" w:eastAsia="Times New Roman" w:hAnsi="Consolas" w:cs="Times New Roman"/>
+          <w:color w:val="9CDCFE"/>
+          <w:sz w:val="21"/>
+          <w:szCs w:val="21"/>
+          <w:lang w:eastAsia="pt-BR"/>
+        </w:rPr>
+        <w:t>backgroundColor</w:t>
+      </w:r>
+      <w:r>
+        <w:rPr>
+          <w:rFonts w:ascii="Consolas" w:eastAsia="Times New Roman" w:hAnsi="Consolas" w:cs="Times New Roman"/>
+          <w:color w:val="D4D4D4"/>
+          <w:sz w:val="21"/>
+          <w:szCs w:val="21"/>
+          <w:lang w:eastAsia="pt-BR"/>
+        </w:rPr>
+        <w:t>=</w:t>
+      </w:r>
+      <w:r>
+        <w:rPr>
+          <w:rFonts w:ascii="Consolas" w:eastAsia="Times New Roman" w:hAnsi="Consolas" w:cs="Times New Roman"/>
+          <w:color w:val="CE9178"/>
+          <w:sz w:val="21"/>
+          <w:szCs w:val="21"/>
+          <w:lang w:eastAsia="pt-BR"/>
+        </w:rPr>
+        <w:t>'green'</w:t>
+      </w:r>
+    </w:p>
+    <w:p>
+      <w:pPr>
+        <w:shd w:val="clear" w:color="auto" w:fill="1E1E1E"/>
+        <w:spacing w:after="0" w:line="285" w:lineRule="atLeast"/>
+        <w:rPr>
+          <w:rFonts w:ascii="Consolas" w:eastAsia="Times New Roman" w:hAnsi="Consolas" w:cs="Times New Roman"/>
+          <w:color w:val="D4D4D4"/>
+          <w:sz w:val="21"/>
+          <w:szCs w:val="21"/>
+          <w:lang w:eastAsia="pt-BR"/>
+        </w:rPr>
+      </w:pPr>
+      <w:r>
+        <w:rPr>
+          <w:rFonts w:ascii="Consolas" w:eastAsia="Times New Roman" w:hAnsi="Consolas" w:cs="Times New Roman"/>
+          <w:color w:val="D4D4D4"/>
+          <w:sz w:val="21"/>
+          <w:szCs w:val="21"/>
+          <w:lang w:eastAsia="pt-BR"/>
+        </w:rPr>
+        <w:t>        }</w:t>
+      </w:r>
+    </w:p>
+    <w:p>
+      <w:pPr>
+        <w:shd w:val="clear" w:color="auto" w:fill="1E1E1E"/>
+        <w:spacing w:after="0" w:line="285" w:lineRule="atLeast"/>
+        <w:rPr>
+          <w:rFonts w:ascii="Consolas" w:eastAsia="Times New Roman" w:hAnsi="Consolas" w:cs="Times New Roman"/>
+          <w:color w:val="D4D4D4"/>
+          <w:sz w:val="21"/>
+          <w:szCs w:val="21"/>
+          <w:lang w:eastAsia="pt-BR"/>
+        </w:rPr>
+      </w:pPr>
+      <w:r>
+        <w:rPr>
+          <w:rFonts w:ascii="Consolas" w:eastAsia="Times New Roman" w:hAnsi="Consolas" w:cs="Times New Roman"/>
+          <w:color w:val="D4D4D4"/>
+          <w:sz w:val="21"/>
+          <w:szCs w:val="21"/>
+          <w:lang w:eastAsia="pt-BR"/>
+        </w:rPr>
+        <w:t>    </w:t>
+      </w:r>
+      <w:r>
+        <w:rPr>
+          <w:rFonts w:ascii="Consolas" w:eastAsia="Times New Roman" w:hAnsi="Consolas" w:cs="Times New Roman"/>
+          <w:color w:val="808080"/>
+          <w:sz w:val="21"/>
+          <w:szCs w:val="21"/>
+          <w:lang w:eastAsia="pt-BR"/>
+        </w:rPr>
+        <w:t>&lt;/</w:t>
+      </w:r>
+      <w:r>
+        <w:rPr>
+          <w:rFonts w:ascii="Consolas" w:eastAsia="Times New Roman" w:hAnsi="Consolas" w:cs="Times New Roman"/>
+          <w:color w:val="569CD6"/>
+          <w:sz w:val="21"/>
+          <w:szCs w:val="21"/>
+          <w:lang w:eastAsia="pt-BR"/>
+        </w:rPr>
+        <w:t>script</w:t>
+      </w:r>
+      <w:r>
+        <w:rPr>
+          <w:rFonts w:ascii="Consolas" w:eastAsia="Times New Roman" w:hAnsi="Consolas" w:cs="Times New Roman"/>
+          <w:color w:val="808080"/>
+          <w:sz w:val="21"/>
+          <w:szCs w:val="21"/>
+          <w:lang w:eastAsia="pt-BR"/>
+        </w:rPr>
+        <w:t>&gt;</w:t>
+      </w:r>
+    </w:p>
+    <w:p>
+      <w:pPr>
+        <w:shd w:val="clear" w:color="auto" w:fill="1E1E1E"/>
+        <w:spacing w:after="0" w:line="285" w:lineRule="atLeast"/>
+        <w:rPr>
+          <w:rFonts w:ascii="Consolas" w:eastAsia="Times New Roman" w:hAnsi="Consolas" w:cs="Times New Roman"/>
+          <w:color w:val="D4D4D4"/>
+          <w:sz w:val="21"/>
+          <w:szCs w:val="21"/>
+          <w:lang w:eastAsia="pt-BR"/>
+        </w:rPr>
+      </w:pPr>
+      <w:r>
+        <w:rPr>
+          <w:rFonts w:ascii="Consolas" w:eastAsia="Times New Roman" w:hAnsi="Consolas" w:cs="Times New Roman"/>
+          <w:color w:val="808080"/>
+          <w:sz w:val="21"/>
+          <w:szCs w:val="21"/>
+          <w:lang w:eastAsia="pt-BR"/>
+        </w:rPr>
+        <w:t>&lt;/</w:t>
+      </w:r>
+      <w:r>
+        <w:rPr>
+          <w:rFonts w:ascii="Consolas" w:eastAsia="Times New Roman" w:hAnsi="Consolas" w:cs="Times New Roman"/>
+          <w:color w:val="569CD6"/>
+          <w:sz w:val="21"/>
+          <w:szCs w:val="21"/>
+          <w:lang w:eastAsia="pt-BR"/>
+        </w:rPr>
+        <w:t>body</w:t>
+      </w:r>
+      <w:r>
+        <w:rPr>
+          <w:rFonts w:ascii="Consolas" w:eastAsia="Times New Roman" w:hAnsi="Consolas" w:cs="Times New Roman"/>
+          <w:color w:val="808080"/>
+          <w:sz w:val="21"/>
+          <w:szCs w:val="21"/>
+          <w:lang w:eastAsia="pt-BR"/>
+        </w:rPr>
+        <w:t>&gt;</w:t>
+      </w:r>
+    </w:p>
+    <w:p/>
+    <w:p>
+      <w:r>
+        <w:t>15m19</w:t>
+      </w:r>
       <w:bookmarkStart w:id="0" w:name="_GoBack"/>
       <w:bookmarkEnd w:id="0"/>
     </w:p>
-    <w:p>
-      <w:pPr>
-        <w:rPr>
-          <w:u w:val="single"/>
-        </w:rPr>
-      </w:pPr>
-    </w:p>
+    <w:p/>
+    <w:p/>
     <w:p/>
     <w:sectPr>
       <w:pgSz w:w="11906" w:h="16838"/>

</xml_diff>

<commit_message>
Aula 12 - JavaScript
</commit_message>
<xml_diff>
--- a/JavaScript - Curso em vídeo/Notas.docx
+++ b/JavaScript - Curso em vídeo/Notas.docx
@@ -32,8 +32,33 @@
           <w:bCs/>
           <w:u w:val="single"/>
         </w:rPr>
-        <w:t>1</w:t>
+        <w:t>3</w:t>
       </w:r>
+    </w:p>
+    <w:p>
+      <w:r>
+        <w:t>Modelo</w:t>
+      </w:r>
+      <w:r>
+        <w:t>:</w:t>
+      </w:r>
+    </w:p>
+    <w:p>
+      <w:r>
+        <w:t>Header</w:t>
+      </w:r>
+    </w:p>
+    <w:p>
+      <w:r>
+        <w:t>Section – div1 e div2</w:t>
+      </w:r>
+    </w:p>
+    <w:p>
+      <w:r>
+        <w:t>Footer</w:t>
+      </w:r>
+      <w:bookmarkStart w:id="0" w:name="_GoBack"/>
+      <w:bookmarkEnd w:id="0"/>
     </w:p>
     <w:p>
       <w:pPr>
@@ -43,8 +68,6 @@
           <w:u w:val="single"/>
         </w:rPr>
       </w:pPr>
-      <w:bookmarkStart w:id="0" w:name="_GoBack"/>
-      <w:bookmarkEnd w:id="0"/>
     </w:p>
     <w:p/>
     <w:p/>

</xml_diff>